<commit_message>
Bronvermelding + oefeningen toegevoegd
</commit_message>
<xml_diff>
--- a/Design-Pattern.docx
+++ b/Design-Pattern.docx
@@ -14,64 +14,14 @@
         <w:rPr>
           <w:u w:val="single"/>
         </w:rPr>
-        <w:t xml:space="preserve">Design </w:t>
-      </w:r>
-      <w:proofErr w:type="spellStart"/>
-      <w:r>
-        <w:rPr>
-          <w:u w:val="single"/>
-        </w:rPr>
-        <w:t>Patterns</w:t>
-      </w:r>
-      <w:proofErr w:type="spellEnd"/>
+        <w:t>Design Patterns</w:t>
+      </w:r>
     </w:p>
     <w:p/>
     <w:p>
       <w:r>
-        <w:t xml:space="preserve">Een </w:t>
-      </w:r>
-      <w:proofErr w:type="spellStart"/>
-      <w:r>
-        <w:t>behavioral</w:t>
-      </w:r>
-      <w:proofErr w:type="spellEnd"/>
-      <w:r>
-        <w:t xml:space="preserve"> design </w:t>
-      </w:r>
-      <w:proofErr w:type="spellStart"/>
-      <w:r>
-        <w:t>pattern</w:t>
-      </w:r>
-      <w:proofErr w:type="spellEnd"/>
-      <w:r>
-        <w:t xml:space="preserve">, is een design </w:t>
-      </w:r>
-      <w:proofErr w:type="spellStart"/>
-      <w:r>
-        <w:t>pattern</w:t>
-      </w:r>
-      <w:proofErr w:type="spellEnd"/>
-      <w:r>
-        <w:t xml:space="preserve"> dat veel voorkomende communicatie patronen identificeert tussen objecten en bijvoorbeeld het </w:t>
-      </w:r>
-      <w:proofErr w:type="spellStart"/>
-      <w:r>
-        <w:t>observer</w:t>
-      </w:r>
-      <w:proofErr w:type="spellEnd"/>
-      <w:r>
-        <w:t xml:space="preserve"> </w:t>
-      </w:r>
-      <w:proofErr w:type="spellStart"/>
-      <w:r>
-        <w:t>pattern</w:t>
-      </w:r>
-      <w:proofErr w:type="spellEnd"/>
-      <w:r>
-        <w:t xml:space="preserve"> realiseert. Hierdoor wordt de flexibiliteit van de communicatie verhoogt.</w:t>
-      </w:r>
-      <w:bookmarkStart w:id="0" w:name="_GoBack"/>
-      <w:bookmarkEnd w:id="0"/>
+        <w:t>Een behavioral design pattern, is een design pattern dat veel voorkomende communicatie patronen identificeert tussen objecten en bijvoorbeeld het observer pattern realiseert. Hierdoor wordt de flexibiliteit van de communicatie verhoogt.</w:t>
+      </w:r>
     </w:p>
     <w:p>
       <w:r>
@@ -80,82 +30,40 @@
         </w:rPr>
         <w:t xml:space="preserve">De </w:t>
       </w:r>
-      <w:proofErr w:type="spellStart"/>
       <w:r>
         <w:rPr>
           <w:u w:val="single"/>
         </w:rPr>
-        <w:t>observer</w:t>
-      </w:r>
-      <w:proofErr w:type="spellEnd"/>
-      <w:r>
-        <w:rPr>
-          <w:u w:val="single"/>
-        </w:rPr>
+        <w:t>observer pattern</w:t>
+      </w:r>
+      <w:r>
+        <w:t xml:space="preserve"> is een</w:t>
+      </w:r>
+      <w:r>
         <w:t xml:space="preserve"> </w:t>
       </w:r>
-      <w:proofErr w:type="spellStart"/>
-      <w:r>
-        <w:rPr>
-          <w:u w:val="single"/>
-        </w:rPr>
-        <w:t>pattern</w:t>
-      </w:r>
-      <w:proofErr w:type="spellEnd"/>
-      <w:r>
-        <w:t xml:space="preserve"> is een</w:t>
+      <w:r>
+        <w:t>behavioral</w:t>
+      </w:r>
+      <w:r>
+        <w:t xml:space="preserve"> design pattern </w:t>
+      </w:r>
+      <w:r>
+        <w:t>waarin een</w:t>
+      </w:r>
+      <w:r>
+        <w:t xml:space="preserve"> object (the subject)</w:t>
       </w:r>
       <w:r>
         <w:t xml:space="preserve"> </w:t>
       </w:r>
-      <w:proofErr w:type="spellStart"/>
-      <w:r>
-        <w:t>behavioral</w:t>
-      </w:r>
-      <w:proofErr w:type="spellEnd"/>
-      <w:r>
-        <w:t xml:space="preserve"> design </w:t>
-      </w:r>
-      <w:proofErr w:type="spellStart"/>
-      <w:r>
-        <w:t>pattern</w:t>
-      </w:r>
-      <w:proofErr w:type="spellEnd"/>
+      <w:r>
+        <w:t>een lijst van afhankelijke (observers) bijhoudt en ze automatisch verwittigt</w:t>
+      </w:r>
       <w:r>
         <w:t xml:space="preserve"> </w:t>
       </w:r>
       <w:r>
-        <w:t>waarin een</w:t>
-      </w:r>
-      <w:r>
-        <w:t xml:space="preserve"> object (</w:t>
-      </w:r>
-      <w:proofErr w:type="spellStart"/>
-      <w:r>
-        <w:t>the</w:t>
-      </w:r>
-      <w:proofErr w:type="spellEnd"/>
-      <w:r>
-        <w:t xml:space="preserve"> subject)</w:t>
-      </w:r>
-      <w:r>
-        <w:t xml:space="preserve"> </w:t>
-      </w:r>
-      <w:r>
-        <w:t>een lijst van afhankelijke (</w:t>
-      </w:r>
-      <w:proofErr w:type="spellStart"/>
-      <w:r>
-        <w:t>observers</w:t>
-      </w:r>
-      <w:proofErr w:type="spellEnd"/>
-      <w:r>
-        <w:t>) bijhoudt en ze automatisch verwittigt</w:t>
-      </w:r>
-      <w:r>
-        <w:t xml:space="preserve"> </w:t>
-      </w:r>
-      <w:r>
         <w:t>bij een verandering van toestand</w:t>
       </w:r>
       <w:r>
@@ -168,48 +76,25 @@
         <w:t xml:space="preserve">. </w:t>
       </w:r>
       <w:r>
-        <w:t xml:space="preserve">Het wordt meestal gebruikt om </w:t>
-      </w:r>
-      <w:proofErr w:type="spellStart"/>
-      <w:r>
-        <w:t>distributed</w:t>
-      </w:r>
-      <w:proofErr w:type="spellEnd"/>
-      <w:r>
-        <w:t xml:space="preserve"> event handling systemen te implementeren.</w:t>
+        <w:t>Het wordt meestal gebruikt om distributed event handling systemen te implementeren.</w:t>
       </w:r>
     </w:p>
     <w:p>
       <w:r>
-        <w:t xml:space="preserve">Wij hebben dit gebruikt om 2 update methodes te gebruiken. Eén voor de bal en één voor de computer gestuurde </w:t>
-      </w:r>
-      <w:proofErr w:type="spellStart"/>
-      <w:r>
-        <w:t>paddle</w:t>
-      </w:r>
-      <w:proofErr w:type="spellEnd"/>
-      <w:r>
-        <w:t xml:space="preserve">. Zo zorgen we ervoor dat de </w:t>
-      </w:r>
-      <w:proofErr w:type="spellStart"/>
-      <w:r>
-        <w:t>paddle</w:t>
-      </w:r>
-      <w:proofErr w:type="spellEnd"/>
-      <w:r>
-        <w:t xml:space="preserve"> en de bal </w:t>
-      </w:r>
-      <w:r>
-        <w:t xml:space="preserve">tegelijk kunnen bewegen, en dat de </w:t>
-      </w:r>
-      <w:proofErr w:type="spellStart"/>
-      <w:r>
-        <w:t>paddle</w:t>
-      </w:r>
-      <w:proofErr w:type="spellEnd"/>
-      <w:r>
-        <w:t xml:space="preserve"> de bal kan volgen en weet hij wanneer de bal aan zijn kant is.</w:t>
-      </w:r>
+        <w:t xml:space="preserve">Wij hebben dit gebruikt om 2 update methodes te gebruiken. Eén voor de bal en één voor de computer gestuurde paddle. Zo zorgen we ervoor dat de paddle en de bal </w:t>
+      </w:r>
+      <w:r>
+        <w:t>tegelijk kunnen bewegen, en dat de paddle de bal kan volgen en weet hij wanneer de bal aan zijn kant is.</w:t>
+      </w:r>
+    </w:p>
+    <w:p>
+      <w:pPr>
+        <w:rPr>
+          <w:b/>
+        </w:rPr>
+      </w:pPr>
+      <w:bookmarkStart w:id="0" w:name="_GoBack"/>
+      <w:bookmarkEnd w:id="0"/>
     </w:p>
     <w:sectPr>
       <w:pgSz w:w="11906" w:h="16838"/>
@@ -676,6 +561,17 @@
       <w:szCs w:val="56"/>
     </w:rPr>
   </w:style>
+  <w:style w:type="character" w:styleId="Hyperlink">
+    <w:name w:val="Hyperlink"/>
+    <w:basedOn w:val="Standaardalinea-lettertype"/>
+    <w:uiPriority w:val="99"/>
+    <w:unhideWhenUsed/>
+    <w:rsid w:val="002A781C"/>
+    <w:rPr>
+      <w:color w:val="0563C1" w:themeColor="hyperlink"/>
+      <w:u w:val="single"/>
+    </w:rPr>
+  </w:style>
 </w:styles>
 </file>
 

</xml_diff>